<commit_message>
Changes to word document
</commit_message>
<xml_diff>
--- a/Agreements.docx
+++ b/Agreements.docx
@@ -519,7 +519,16 @@
           <w:szCs w:val="30"/>
           <w:lang w:val="en-US"/>
         </w:rPr>
-        <w:t>Don’t spend more than 3 days on unnecessarily hard additions.</w:t>
+        <w:t>Don’t spend more than 3 days on unnecessarily hard additions</w:t>
+      </w:r>
+      <w:r>
+        <w:rPr>
+          <w:rFonts w:ascii="Courier New" w:hAnsi="Courier New" w:cs="Courier New"/>
+          <w:sz w:val="30"/>
+          <w:szCs w:val="30"/>
+          <w:lang w:val="en-US"/>
+        </w:rPr>
+        <w:t>, unless discussed otherwise.</w:t>
       </w:r>
     </w:p>
     <w:p>
@@ -808,18 +817,6 @@
     </w:p>
     <w:p>
       <w:pPr>
-        <w:rPr>
-          <w:rFonts w:ascii="Courier New" w:hAnsi="Courier New" w:cs="Courier New"/>
-          <w:b/>
-          <w:bCs/>
-          <w:sz w:val="30"/>
-          <w:szCs w:val="30"/>
-          <w:lang w:val="en-US"/>
-        </w:rPr>
-      </w:pPr>
-    </w:p>
-    <w:p>
-      <w:pPr>
         <w:ind w:left="360"/>
         <w:rPr>
           <w:rFonts w:ascii="Courier New" w:hAnsi="Courier New" w:cs="Courier New"/>
@@ -839,6 +836,7 @@
           <w:szCs w:val="30"/>
           <w:lang w:val="en-US"/>
         </w:rPr>
+        <w:lastRenderedPageBreak/>
         <w:t>Planning:</w:t>
       </w:r>
     </w:p>
@@ -1153,6 +1151,7 @@
           <w:szCs w:val="40"/>
           <w:lang w:val="en-US"/>
         </w:rPr>
+        <w:lastRenderedPageBreak/>
         <w:t>Tasks</w:t>
       </w:r>
     </w:p>
@@ -1622,6 +1621,16 @@
     </w:p>
     <w:p>
       <w:pPr>
+        <w:rPr>
+          <w:rFonts w:ascii="Courier New" w:hAnsi="Courier New" w:cs="Courier New"/>
+          <w:sz w:val="30"/>
+          <w:szCs w:val="30"/>
+          <w:lang w:val="en-US"/>
+        </w:rPr>
+      </w:pPr>
+    </w:p>
+    <w:p>
+      <w:pPr>
         <w:jc w:val="center"/>
         <w:rPr>
           <w:rFonts w:ascii="Courier New" w:hAnsi="Courier New" w:cs="Courier New"/>
@@ -1737,8 +1746,19 @@
           <w:szCs w:val="30"/>
           <w:lang w:val="en-US"/>
         </w:rPr>
-        <w:t>Start a Trello :p</w:t>
-      </w:r>
+        <w:t xml:space="preserve">Start a </w:t>
+      </w:r>
+      <w:proofErr w:type="gramStart"/>
+      <w:r>
+        <w:rPr>
+          <w:rFonts w:ascii="Courier New" w:hAnsi="Courier New" w:cs="Courier New"/>
+          <w:sz w:val="30"/>
+          <w:szCs w:val="30"/>
+          <w:lang w:val="en-US"/>
+        </w:rPr>
+        <w:t>Trello :p</w:t>
+      </w:r>
+      <w:proofErr w:type="gramEnd"/>
       <w:r>
         <w:rPr>
           <w:rFonts w:ascii="Courier New" w:hAnsi="Courier New" w:cs="Courier New"/>
@@ -2506,7 +2526,6 @@
       <w:bCs/>
       <w:sz w:val="27"/>
       <w:szCs w:val="27"/>
-      <w:lang/>
     </w:rPr>
   </w:style>
   <w:style w:type="character" w:default="1" w:styleId="DefaultParagraphFont">
@@ -2559,7 +2578,6 @@
       <w:bCs/>
       <w:sz w:val="27"/>
       <w:szCs w:val="27"/>
-      <w:lang/>
     </w:rPr>
   </w:style>
   <w:style w:type="character" w:styleId="Hyperlink">
@@ -2599,7 +2617,6 @@
       <w:rFonts w:ascii="Times New Roman" w:eastAsia="Times New Roman" w:hAnsi="Times New Roman" w:cs="Times New Roman"/>
       <w:sz w:val="24"/>
       <w:szCs w:val="24"/>
-      <w:lang/>
     </w:rPr>
   </w:style>
   <w:style w:type="character" w:customStyle="1" w:styleId="emoji">

</xml_diff>